<commit_message>
Added Constraints to Dup mouth shapes, resized mouths to better match real world applications, fixed name length issue.
</commit_message>
<xml_diff>
--- a/Notes for blender Cartoon faces add on.docx
+++ b/Notes for blender Cartoon faces add on.docx
@@ -1,6 +1,6 @@
 
 <file path=word/document.xml><?xml version="1.0" encoding="utf-8"?>
-<w:document xmlns:wpc="http://schemas.microsoft.com/office/word/2010/wordprocessingCanvas" xmlns:cx="http://schemas.microsoft.com/office/drawing/2014/chartex" xmlns:cx1="http://schemas.microsoft.com/office/drawing/2015/9/8/chartex" xmlns:cx2="http://schemas.microsoft.com/office/drawing/2015/10/21/chartex" xmlns:cx3="http://schemas.microsoft.com/office/drawing/2016/5/9/chartex" xmlns:cx4="http://schemas.microsoft.com/office/drawing/2016/5/10/chartex" xmlns:cx5="http://schemas.microsoft.com/office/drawing/2016/5/11/chartex" xmlns:cx6="http://schemas.microsoft.com/office/drawing/2016/5/12/chartex" xmlns:cx7="http://schemas.microsoft.com/office/drawing/2016/5/13/chartex" xmlns:cx8="http://schemas.microsoft.com/office/drawing/2016/5/14/chartex" xmlns:mc="http://schemas.openxmlformats.org/markup-compatibility/2006" xmlns:aink="http://schemas.microsoft.com/office/drawing/2016/ink" xmlns:am3d="http://schemas.microsoft.com/office/drawing/2017/model3d" xmlns:o="urn:schemas-microsoft-com:office:office" xmlns:oel="http://schemas.microsoft.com/office/2019/extlst" xmlns:r="http://schemas.openxmlformats.org/officeDocument/2006/relationships" xmlns:m="http://schemas.openxmlformats.org/officeDocument/2006/math" xmlns:v="urn:schemas-microsoft-com:vml" xmlns:wp14="http://schemas.microsoft.com/office/word/2010/wordprocessingDrawing" xmlns:wp="http://schemas.openxmlformats.org/drawingml/2006/wordprocessingDrawing" xmlns:w10="urn:schemas-microsoft-com:office:word" xmlns:w="http://schemas.openxmlformats.org/wordprocessingml/2006/main" xmlns:w14="http://schemas.microsoft.com/office/word/2010/wordml" xmlns:w15="http://schemas.microsoft.com/office/word/2012/wordml" xmlns:w16cex="http://schemas.microsoft.com/office/word/2018/wordml/cex" xmlns:w16cid="http://schemas.microsoft.com/office/word/2016/wordml/cid" xmlns:w16="http://schemas.microsoft.com/office/word/2018/wordml" xmlns:w16sdtdh="http://schemas.microsoft.com/office/word/2020/wordml/sdtdatahash" xmlns:w16se="http://schemas.microsoft.com/office/word/2015/wordml/symex" xmlns:wpg="http://schemas.microsoft.com/office/word/2010/wordprocessingGroup" xmlns:wpi="http://schemas.microsoft.com/office/word/2010/wordprocessingInk" xmlns:wne="http://schemas.microsoft.com/office/word/2006/wordml" xmlns:wps="http://schemas.microsoft.com/office/word/2010/wordprocessingShape" mc:Ignorable="w14 w15 w16se w16cid w16 w16cex w16sdtdh wp14">
+<w:document xmlns:wpc="http://schemas.microsoft.com/office/word/2010/wordprocessingCanvas" xmlns:cx="http://schemas.microsoft.com/office/drawing/2014/chartex" xmlns:cx1="http://schemas.microsoft.com/office/drawing/2015/9/8/chartex" xmlns:cx2="http://schemas.microsoft.com/office/drawing/2015/10/21/chartex" xmlns:cx3="http://schemas.microsoft.com/office/drawing/2016/5/9/chartex" xmlns:cx4="http://schemas.microsoft.com/office/drawing/2016/5/10/chartex" xmlns:cx5="http://schemas.microsoft.com/office/drawing/2016/5/11/chartex" xmlns:cx6="http://schemas.microsoft.com/office/drawing/2016/5/12/chartex" xmlns:cx7="http://schemas.microsoft.com/office/drawing/2016/5/13/chartex" xmlns:cx8="http://schemas.microsoft.com/office/drawing/2016/5/14/chartex" xmlns:mc="http://schemas.openxmlformats.org/markup-compatibility/2006" xmlns:aink="http://schemas.microsoft.com/office/drawing/2016/ink" xmlns:am3d="http://schemas.microsoft.com/office/drawing/2017/model3d" xmlns:o="urn:schemas-microsoft-com:office:office" xmlns:oel="http://schemas.microsoft.com/office/2019/extlst" xmlns:r="http://schemas.openxmlformats.org/officeDocument/2006/relationships" xmlns:m="http://schemas.openxmlformats.org/officeDocument/2006/math" xmlns:v="urn:schemas-microsoft-com:vml" xmlns:wp14="http://schemas.microsoft.com/office/word/2010/wordprocessingDrawing" xmlns:wp="http://schemas.openxmlformats.org/drawingml/2006/wordprocessingDrawing" xmlns:w10="urn:schemas-microsoft-com:office:word" xmlns:w="http://schemas.openxmlformats.org/wordprocessingml/2006/main" xmlns:w14="http://schemas.microsoft.com/office/word/2010/wordml" xmlns:w15="http://schemas.microsoft.com/office/word/2012/wordml" xmlns:w16cex="http://schemas.microsoft.com/office/word/2018/wordml/cex" xmlns:w16cid="http://schemas.microsoft.com/office/word/2016/wordml/cid" xmlns:w16="http://schemas.microsoft.com/office/word/2018/wordml" xmlns:w16du="http://schemas.microsoft.com/office/word/2023/wordml/word16du" xmlns:w16sdtdh="http://schemas.microsoft.com/office/word/2020/wordml/sdtdatahash" xmlns:w16sdtfl="http://schemas.microsoft.com/office/word/2024/wordml/sdtformatlock" xmlns:w16se="http://schemas.microsoft.com/office/word/2015/wordml/symex" xmlns:wpg="http://schemas.microsoft.com/office/word/2010/wordprocessingGroup" xmlns:wpi="http://schemas.microsoft.com/office/word/2010/wordprocessingInk" xmlns:wne="http://schemas.microsoft.com/office/word/2006/wordml" xmlns:wps="http://schemas.microsoft.com/office/word/2010/wordprocessingShape" mc:Ignorable="w14 w15 w16se w16cid w16 w16cex w16sdtdh w16sdtfl w16du wp14">
   <w:body>
     <w:p>
       <w:r>
@@ -65,7 +65,13 @@
     <w:p/>
     <w:p>
       <w:r>
-        <w:t>Options:</w:t>
+        <w:t>Options</w:t>
+      </w:r>
+      <w:r>
+        <w:t xml:space="preserve"> (flags)</w:t>
+      </w:r>
+      <w:r>
+        <w:t>:</w:t>
       </w:r>
     </w:p>
     <w:p>
@@ -78,6 +84,9 @@
       <w:r>
         <w:t xml:space="preserve"> </w:t>
       </w:r>
+      <w:r>
+        <w:t>– uses shrink wrap modifiers</w:t>
+      </w:r>
     </w:p>
     <w:p>
       <w:r>
@@ -113,116 +122,9 @@
         <w:t>Attach rig to another armature? – DOES NOT USE CONSTRAINTS – has to be done correctly!</w:t>
       </w:r>
     </w:p>
-    <w:p/>
-    <w:p/>
-    <w:p>
-      <w:r>
-        <w:t>How it will do it:</w:t>
-      </w:r>
-    </w:p>
-    <w:p>
-      <w:r>
-        <w:t>Creates armature and controls based on mine.</w:t>
-      </w:r>
-      <w:r>
-        <w:t xml:space="preserve"> </w:t>
-      </w:r>
-      <w:r>
-        <w:t xml:space="preserve">Change interface to one side with drawing, one side with </w:t>
-      </w:r>
-      <w:r>
-        <w:t xml:space="preserve">created shapes so far in a grid layout. </w:t>
-      </w:r>
-      <w:r>
-        <w:t>Create</w:t>
-      </w:r>
-      <w:r>
-        <w:t>s 3 different</w:t>
-      </w:r>
-      <w:r>
-        <w:t xml:space="preserve"> grease pencil object</w:t>
-      </w:r>
-      <w:r>
-        <w:t>s</w:t>
-      </w:r>
-      <w:r>
-        <w:t xml:space="preserve"> with lattice modifier and armature and enters draw mode</w:t>
-      </w:r>
-      <w:r>
-        <w:t xml:space="preserve"> for each one</w:t>
-      </w:r>
-      <w:r>
-        <w:t xml:space="preserve">. </w:t>
-      </w:r>
-      <w:r>
-        <w:t>Eye brows use sliders.</w:t>
-      </w:r>
-      <w:r>
-        <w:t xml:space="preserve"> </w:t>
-      </w:r>
-      <w:r>
-        <w:t xml:space="preserve">Button will prompt user if they are finished with this shape. </w:t>
-      </w:r>
-      <w:r>
-        <w:t xml:space="preserve">When drawing, you can use as many layers as possible, and they will be put all on one layer by using the order of layers to determine order of strokes (will send everything to back based on order) OR will attach that driver to all current layers- does this correctly by LOCKING previous layers. (if locked, ignore) </w:t>
-      </w:r>
-      <w:r>
-        <w:t>Everything drawn is automatically added to vertex groups and a separate layer based on bone names.</w:t>
-      </w:r>
-      <w:r>
-        <w:t xml:space="preserve"> Lattices are then created with shrink-wrap modifiers on object specified by user</w:t>
-      </w:r>
-      <w:r>
-        <w:t xml:space="preserve"> </w:t>
-      </w:r>
-      <w:r>
-        <w:t xml:space="preserve">with very small offset. </w:t>
-      </w:r>
-      <w:r>
-        <w:t>Control board</w:t>
-      </w:r>
-      <w:r>
-        <w:t xml:space="preserve"> arrows</w:t>
-      </w:r>
-      <w:r>
-        <w:t xml:space="preserve"> are controlled with bones of the face armature. Control </w:t>
-      </w:r>
-      <w:r>
-        <w:lastRenderedPageBreak/>
-        <w:t>boards move with character.</w:t>
-      </w:r>
-      <w:r>
-        <w:t xml:space="preserve"> Control board size is proportional to number of items entered. Control board have a “free draw” option that lets the user draw anything without messing up GP keyframes – how does this get added to vertex group? Maybe manually added by saying ADD THIS TO VERTEX GROUP.</w:t>
-      </w:r>
-      <w:r>
-        <w:t xml:space="preserve"> </w:t>
-      </w:r>
-    </w:p>
-    <w:p>
-      <w:r>
-        <w:t>Flags will set options up</w:t>
-      </w:r>
-    </w:p>
-    <w:p>
-      <w:r>
-        <w:t xml:space="preserve">Maybe a loop to keep drawing until button is pressed? </w:t>
-      </w:r>
-    </w:p>
-    <w:p/>
-    <w:p/>
-    <w:p>
-      <w:r>
-        <w:t>General Notes:</w:t>
-      </w:r>
-    </w:p>
-    <w:p>
-      <w:r>
-        <w:t xml:space="preserve">Everything is based on local space. </w:t>
-      </w:r>
-    </w:p>
-    <w:p>
-      <w:r>
-        <w:t xml:space="preserve">Master eye brow reset for eyebrow sliders – they are all parented to a master bone? Or there’s a button that resets their position? Maybe each one need a reset button? </w:t>
+    <w:p>
+      <w:r>
+        <w:t>Lighting toggle (on/off)</w:t>
       </w:r>
     </w:p>
     <w:p/>
@@ -230,6 +132,125 @@
     <w:p/>
     <w:p>
       <w:r>
+        <w:t>How it will do it:</w:t>
+      </w:r>
+    </w:p>
+    <w:p>
+      <w:r>
+        <w:t>Creates armature and controls based on mine.</w:t>
+      </w:r>
+      <w:r>
+        <w:t xml:space="preserve"> </w:t>
+      </w:r>
+      <w:r>
+        <w:t xml:space="preserve">Change interface to one side with drawing, one side with </w:t>
+      </w:r>
+      <w:r>
+        <w:t xml:space="preserve">created shapes so far in a grid layout. </w:t>
+      </w:r>
+      <w:r>
+        <w:t>Create</w:t>
+      </w:r>
+      <w:r>
+        <w:t>s 3 different</w:t>
+      </w:r>
+      <w:r>
+        <w:t xml:space="preserve"> grease pencil object</w:t>
+      </w:r>
+      <w:r>
+        <w:t>s</w:t>
+      </w:r>
+      <w:r>
+        <w:t xml:space="preserve"> with lattice modifier and armature and enters draw mode</w:t>
+      </w:r>
+      <w:r>
+        <w:t xml:space="preserve"> for each one</w:t>
+      </w:r>
+      <w:r>
+        <w:t xml:space="preserve">. </w:t>
+      </w:r>
+      <w:r>
+        <w:t xml:space="preserve">Eye brows use sliders. Button will prompt user if they are finished with this shape. </w:t>
+      </w:r>
+      <w:r>
+        <w:t xml:space="preserve">When drawing, you can use as many layers as possible, and they will be put all on one layer by using the order of layers to determine order of strokes (will send everything to back based on order) OR will attach that driver to all current layers- does this correctly by LOCKING previous </w:t>
+      </w:r>
+      <w:r>
+        <w:lastRenderedPageBreak/>
+        <w:t xml:space="preserve">layers. (if locked, ignore) </w:t>
+      </w:r>
+      <w:r>
+        <w:t>Everything drawn is automatically added to vertex groups and a separate layer based on bone names.</w:t>
+      </w:r>
+      <w:r>
+        <w:t xml:space="preserve"> Lattices are then created with shrink-wrap modifiers on object specified by user</w:t>
+      </w:r>
+      <w:r>
+        <w:t xml:space="preserve"> </w:t>
+      </w:r>
+      <w:r>
+        <w:t xml:space="preserve">with very small offset. </w:t>
+      </w:r>
+      <w:r>
+        <w:t>Control board arrows are controlled with bones of the face armature. Control boards move with character. Control board size is proportional to number of items entered. Control board have a “free draw” option that lets the user draw anything without messing up GP keyframes – how does this get added to vertex group? Maybe manually added by saying ADD THIS TO VERTEX GROUP.</w:t>
+      </w:r>
+      <w:r>
+        <w:t xml:space="preserve"> </w:t>
+      </w:r>
+      <w:r>
+        <w:t>Or done automatically? But what if groups are renamed by user?</w:t>
+      </w:r>
+    </w:p>
+    <w:p>
+      <w:r>
+        <w:t>Flags will set options up</w:t>
+      </w:r>
+    </w:p>
+    <w:p>
+      <w:r>
+        <w:t xml:space="preserve">Maybe a loop to keep drawing until button is pressed? </w:t>
+      </w:r>
+    </w:p>
+    <w:p/>
+    <w:p/>
+    <w:p>
+      <w:r>
+        <w:t>General Notes:</w:t>
+      </w:r>
+    </w:p>
+    <w:p>
+      <w:r>
+        <w:t xml:space="preserve">Everything is based on local space. </w:t>
+      </w:r>
+    </w:p>
+    <w:p>
+      <w:r>
+        <w:t xml:space="preserve">Master eye brow reset for eyebrow sliders – they are all parented to a master bone? Or there’s a button that resets their position? Maybe each one </w:t>
+      </w:r>
+      <w:proofErr w:type="gramStart"/>
+      <w:r>
+        <w:t>need</w:t>
+      </w:r>
+      <w:proofErr w:type="gramEnd"/>
+      <w:r>
+        <w:t xml:space="preserve"> a reset button? </w:t>
+      </w:r>
+    </w:p>
+    <w:p>
+      <w:r>
+        <w:t>Every GP object will need universal lattice controls, in a separate layer that the visibility can be toggled on and off.</w:t>
+      </w:r>
+    </w:p>
+    <w:p>
+      <w:r>
+        <w:t>Allow user to add as many eyes as they want (calculate distances/sections of bones with math)</w:t>
+      </w:r>
+    </w:p>
+    <w:p/>
+    <w:p/>
+    <w:p/>
+    <w:p>
+      <w:r>
         <w:br w:type="page"/>
       </w:r>
     </w:p>
@@ -258,10 +279,7 @@
         <w:sym w:font="Wingdings" w:char="F0E0"/>
       </w:r>
       <w:r>
-        <w:t xml:space="preserve"> </w:t>
-      </w:r>
-      <w:r>
-        <w:t xml:space="preserve">Eyes </w:t>
+        <w:t xml:space="preserve"> Eyes </w:t>
       </w:r>
       <w:r>
         <w:sym w:font="Wingdings" w:char="F0E0"/>
@@ -340,7 +358,7 @@
 </file>
 
 <file path=word/styles.xml><?xml version="1.0" encoding="utf-8"?>
-<w:styles xmlns:mc="http://schemas.openxmlformats.org/markup-compatibility/2006" xmlns:r="http://schemas.openxmlformats.org/officeDocument/2006/relationships" xmlns:w="http://schemas.openxmlformats.org/wordprocessingml/2006/main" xmlns:w14="http://schemas.microsoft.com/office/word/2010/wordml" xmlns:w15="http://schemas.microsoft.com/office/word/2012/wordml" xmlns:w16cex="http://schemas.microsoft.com/office/word/2018/wordml/cex" xmlns:w16cid="http://schemas.microsoft.com/office/word/2016/wordml/cid" xmlns:w16="http://schemas.microsoft.com/office/word/2018/wordml" xmlns:w16sdtdh="http://schemas.microsoft.com/office/word/2020/wordml/sdtdatahash" xmlns:w16se="http://schemas.microsoft.com/office/word/2015/wordml/symex" mc:Ignorable="w14 w15 w16se w16cid w16 w16cex w16sdtdh">
+<w:styles xmlns:mc="http://schemas.openxmlformats.org/markup-compatibility/2006" xmlns:r="http://schemas.openxmlformats.org/officeDocument/2006/relationships" xmlns:w="http://schemas.openxmlformats.org/wordprocessingml/2006/main" xmlns:w14="http://schemas.microsoft.com/office/word/2010/wordml" xmlns:w15="http://schemas.microsoft.com/office/word/2012/wordml" xmlns:w16cex="http://schemas.microsoft.com/office/word/2018/wordml/cex" xmlns:w16cid="http://schemas.microsoft.com/office/word/2016/wordml/cid" xmlns:w16="http://schemas.microsoft.com/office/word/2018/wordml" xmlns:w16du="http://schemas.microsoft.com/office/word/2023/wordml/word16du" xmlns:w16sdtdh="http://schemas.microsoft.com/office/word/2020/wordml/sdtdatahash" xmlns:w16sdtfl="http://schemas.microsoft.com/office/word/2024/wordml/sdtformatlock" xmlns:w16se="http://schemas.microsoft.com/office/word/2015/wordml/symex" mc:Ignorable="w14 w15 w16se w16cid w16 w16cex w16sdtdh w16sdtfl w16du">
   <w:docDefaults>
     <w:rPrDefault>
       <w:rPr>

</xml_diff>